<commit_message>
v2.0: AI-generated executive Summaries and UI improvements
</commit_message>
<xml_diff>
--- a/src/main/resources/templates/default_docx_template.docx
+++ b/src/main/resources/templates/default_docx_template.docx
@@ -1216,6 +1216,11 @@
             <w:pStyle w:val="TOC1"/>
             <w:rPr>
               <w:noProof/>
+              <w:kern w:val="2"/>
+              <w:sz w:val="24"/>
+              <w:szCs w:val="24"/>
+              <w:lang w:val="en-US" w:eastAsia="en-US"/>
+              <w14:ligatures w14:val="standardContextual"/>
             </w:rPr>
           </w:pPr>
           <w:r>
@@ -1227,7 +1232,7 @@
           <w:r>
             <w:fldChar w:fldCharType="separate"/>
           </w:r>
-          <w:hyperlink w:anchor="_Toc197358129" w:history="1">
+          <w:hyperlink w:anchor="_Toc199597152" w:history="1">
             <w:r>
               <w:rPr>
                 <w:rStyle w:val="Hyperlink"/>
@@ -1240,6 +1245,11 @@
             <w:r>
               <w:rPr>
                 <w:noProof/>
+                <w:kern w:val="2"/>
+                <w:sz w:val="24"/>
+                <w:szCs w:val="24"/>
+                <w:lang w:val="en-US" w:eastAsia="en-US"/>
+                <w14:ligatures w14:val="standardContextual"/>
               </w:rPr>
               <w:tab/>
             </w:r>
@@ -1250,6 +1260,98 @@
                 <w:noProof/>
                 <w:lang w:val="en-US" w:eastAsia="ar-SA"/>
               </w:rPr>
+              <w:t>Executive Summary</w:t>
+            </w:r>
+            <w:r>
+              <w:rPr>
+                <w:noProof/>
+                <w:webHidden/>
+              </w:rPr>
+              <w:tab/>
+            </w:r>
+            <w:r>
+              <w:rPr>
+                <w:noProof/>
+                <w:webHidden/>
+              </w:rPr>
+              <w:fldChar w:fldCharType="begin"/>
+            </w:r>
+            <w:r>
+              <w:rPr>
+                <w:noProof/>
+                <w:webHidden/>
+              </w:rPr>
+              <w:instrText xml:space="preserve"> PAGEREF _Toc199597152 \h </w:instrText>
+            </w:r>
+            <w:r>
+              <w:rPr>
+                <w:noProof/>
+                <w:webHidden/>
+              </w:rPr>
+            </w:r>
+            <w:r>
+              <w:rPr>
+                <w:noProof/>
+                <w:webHidden/>
+              </w:rPr>
+              <w:fldChar w:fldCharType="separate"/>
+            </w:r>
+            <w:r>
+              <w:rPr>
+                <w:noProof/>
+                <w:webHidden/>
+              </w:rPr>
+              <w:t>5</w:t>
+            </w:r>
+            <w:r>
+              <w:rPr>
+                <w:noProof/>
+                <w:webHidden/>
+              </w:rPr>
+              <w:fldChar w:fldCharType="end"/>
+            </w:r>
+          </w:hyperlink>
+        </w:p>
+        <w:p>
+          <w:pPr>
+            <w:pStyle w:val="TOC1"/>
+            <w:rPr>
+              <w:noProof/>
+              <w:kern w:val="2"/>
+              <w:sz w:val="24"/>
+              <w:szCs w:val="24"/>
+              <w:lang w:val="en-US" w:eastAsia="en-US"/>
+              <w14:ligatures w14:val="standardContextual"/>
+            </w:rPr>
+          </w:pPr>
+          <w:hyperlink w:anchor="_Toc199597153" w:history="1">
+            <w:r>
+              <w:rPr>
+                <w:rStyle w:val="Hyperlink"/>
+                <w:rFonts w:ascii="Tahoma" w:eastAsia="PMingLiU" w:hAnsi="Tahoma" w:cs="Times New Roman"/>
+                <w:noProof/>
+                <w:lang w:val="en-US" w:eastAsia="ar-SA"/>
+              </w:rPr>
+              <w:t>2.</w:t>
+            </w:r>
+            <w:r>
+              <w:rPr>
+                <w:noProof/>
+                <w:kern w:val="2"/>
+                <w:sz w:val="24"/>
+                <w:szCs w:val="24"/>
+                <w:lang w:val="en-US" w:eastAsia="en-US"/>
+                <w14:ligatures w14:val="standardContextual"/>
+              </w:rPr>
+              <w:tab/>
+            </w:r>
+            <w:r>
+              <w:rPr>
+                <w:rStyle w:val="Hyperlink"/>
+                <w:rFonts w:ascii="Tahoma" w:eastAsia="PMingLiU" w:hAnsi="Tahoma" w:cs="Times New Roman"/>
+                <w:noProof/>
+                <w:lang w:val="en-US" w:eastAsia="ar-SA"/>
+              </w:rPr>
               <w:t>Findings Summary</w:t>
             </w:r>
             <w:r>
@@ -1271,7 +1373,7 @@
                 <w:noProof/>
                 <w:webHidden/>
               </w:rPr>
-              <w:instrText xml:space="preserve"> PAGEREF _Toc197358129 \h </w:instrText>
+              <w:instrText xml:space="preserve"> PAGEREF _Toc199597153 \h </w:instrText>
             </w:r>
             <w:r>
               <w:rPr>
@@ -1291,7 +1393,191 @@
                 <w:noProof/>
                 <w:webHidden/>
               </w:rPr>
-              <w:t>5</w:t>
+              <w:t>6</w:t>
+            </w:r>
+            <w:r>
+              <w:rPr>
+                <w:noProof/>
+                <w:webHidden/>
+              </w:rPr>
+              <w:fldChar w:fldCharType="end"/>
+            </w:r>
+          </w:hyperlink>
+        </w:p>
+        <w:p>
+          <w:pPr>
+            <w:pStyle w:val="TOC1"/>
+            <w:rPr>
+              <w:noProof/>
+              <w:kern w:val="2"/>
+              <w:sz w:val="24"/>
+              <w:szCs w:val="24"/>
+              <w:lang w:val="en-US" w:eastAsia="en-US"/>
+              <w14:ligatures w14:val="standardContextual"/>
+            </w:rPr>
+          </w:pPr>
+          <w:hyperlink w:anchor="_Toc199597154" w:history="1">
+            <w:r>
+              <w:rPr>
+                <w:rStyle w:val="Hyperlink"/>
+                <w:rFonts w:ascii="Tahoma" w:eastAsia="PMingLiU" w:hAnsi="Tahoma" w:cs="Times New Roman"/>
+                <w:noProof/>
+                <w:lang w:val="en-US" w:eastAsia="ar-SA"/>
+              </w:rPr>
+              <w:t>3.</w:t>
+            </w:r>
+            <w:r>
+              <w:rPr>
+                <w:noProof/>
+                <w:kern w:val="2"/>
+                <w:sz w:val="24"/>
+                <w:szCs w:val="24"/>
+                <w:lang w:val="en-US" w:eastAsia="en-US"/>
+                <w14:ligatures w14:val="standardContextual"/>
+              </w:rPr>
+              <w:tab/>
+            </w:r>
+            <w:r>
+              <w:rPr>
+                <w:rStyle w:val="Hyperlink"/>
+                <w:rFonts w:ascii="Tahoma" w:eastAsia="PMingLiU" w:hAnsi="Tahoma" w:cs="Times New Roman"/>
+                <w:noProof/>
+                <w:lang w:val="en-US" w:eastAsia="ar-SA"/>
+              </w:rPr>
+              <w:t>Security Findings</w:t>
+            </w:r>
+            <w:r>
+              <w:rPr>
+                <w:noProof/>
+                <w:webHidden/>
+              </w:rPr>
+              <w:tab/>
+            </w:r>
+            <w:r>
+              <w:rPr>
+                <w:noProof/>
+                <w:webHidden/>
+              </w:rPr>
+              <w:fldChar w:fldCharType="begin"/>
+            </w:r>
+            <w:r>
+              <w:rPr>
+                <w:noProof/>
+                <w:webHidden/>
+              </w:rPr>
+              <w:instrText xml:space="preserve"> PAGEREF _Toc199597154 \h </w:instrText>
+            </w:r>
+            <w:r>
+              <w:rPr>
+                <w:noProof/>
+                <w:webHidden/>
+              </w:rPr>
+            </w:r>
+            <w:r>
+              <w:rPr>
+                <w:noProof/>
+                <w:webHidden/>
+              </w:rPr>
+              <w:fldChar w:fldCharType="separate"/>
+            </w:r>
+            <w:r>
+              <w:rPr>
+                <w:noProof/>
+                <w:webHidden/>
+              </w:rPr>
+              <w:t>7</w:t>
+            </w:r>
+            <w:r>
+              <w:rPr>
+                <w:noProof/>
+                <w:webHidden/>
+              </w:rPr>
+              <w:fldChar w:fldCharType="end"/>
+            </w:r>
+          </w:hyperlink>
+        </w:p>
+        <w:p>
+          <w:pPr>
+            <w:pStyle w:val="TOC1"/>
+            <w:rPr>
+              <w:noProof/>
+              <w:kern w:val="2"/>
+              <w:sz w:val="24"/>
+              <w:szCs w:val="24"/>
+              <w:lang w:val="en-US" w:eastAsia="en-US"/>
+              <w14:ligatures w14:val="standardContextual"/>
+            </w:rPr>
+          </w:pPr>
+          <w:hyperlink w:anchor="_Toc199597155" w:history="1">
+            <w:r>
+              <w:rPr>
+                <w:rStyle w:val="Hyperlink"/>
+                <w:rFonts w:ascii="Tahoma" w:eastAsia="PMingLiU" w:hAnsi="Tahoma" w:cs="Times New Roman"/>
+                <w:noProof/>
+                <w:lang w:val="en-US" w:eastAsia="ar-SA"/>
+              </w:rPr>
+              <w:t>3.1.</w:t>
+            </w:r>
+            <w:r>
+              <w:rPr>
+                <w:noProof/>
+                <w:kern w:val="2"/>
+                <w:sz w:val="24"/>
+                <w:szCs w:val="24"/>
+                <w:lang w:val="en-US" w:eastAsia="en-US"/>
+                <w14:ligatures w14:val="standardContextual"/>
+              </w:rPr>
+              <w:tab/>
+            </w:r>
+            <w:r>
+              <w:rPr>
+                <w:rStyle w:val="Hyperlink"/>
+                <w:rFonts w:ascii="Tahoma" w:eastAsia="PMingLiU" w:hAnsi="Tahoma" w:cs="Times New Roman"/>
+                <w:noProof/>
+                <w:lang w:val="en-US" w:eastAsia="ar-SA"/>
+              </w:rPr>
+              <w:t>«$f.issueName»</w:t>
+            </w:r>
+            <w:r>
+              <w:rPr>
+                <w:noProof/>
+                <w:webHidden/>
+              </w:rPr>
+              <w:tab/>
+            </w:r>
+            <w:r>
+              <w:rPr>
+                <w:noProof/>
+                <w:webHidden/>
+              </w:rPr>
+              <w:fldChar w:fldCharType="begin"/>
+            </w:r>
+            <w:r>
+              <w:rPr>
+                <w:noProof/>
+                <w:webHidden/>
+              </w:rPr>
+              <w:instrText xml:space="preserve"> PAGEREF _Toc199597155 \h </w:instrText>
+            </w:r>
+            <w:r>
+              <w:rPr>
+                <w:noProof/>
+                <w:webHidden/>
+              </w:rPr>
+            </w:r>
+            <w:r>
+              <w:rPr>
+                <w:noProof/>
+                <w:webHidden/>
+              </w:rPr>
+              <w:fldChar w:fldCharType="separate"/>
+            </w:r>
+            <w:r>
+              <w:rPr>
+                <w:noProof/>
+                <w:webHidden/>
+              </w:rPr>
+              <w:t>7</w:t>
             </w:r>
             <w:r>
               <w:rPr>
@@ -1345,7 +1631,7 @@
       </w:pPr>
       <w:bookmarkStart w:id="0" w:name="_Toc450139048"/>
       <w:bookmarkStart w:id="1" w:name="_Toc104553235"/>
-      <w:bookmarkStart w:id="2" w:name="_Toc197358129"/>
+      <w:bookmarkStart w:id="2" w:name="_Toc199597152"/>
       <w:r>
         <w:rPr>
           <w:rFonts w:ascii="Tahoma" w:eastAsia="PMingLiU" w:hAnsi="Tahoma" w:cs="Times New Roman"/>
@@ -1377,6 +1663,68 @@
         <w:suppressAutoHyphens/>
         <w:spacing w:after="0" w:line="240" w:lineRule="atLeast"/>
         <w:rPr>
+          <w:rFonts w:eastAsia="PMingLiU" w:cstheme="minorHAnsi"/>
+          <w:lang w:val="en-US" w:eastAsia="ar-SA"/>
+        </w:rPr>
+      </w:pPr>
+    </w:p>
+    <w:p>
+      <w:pPr>
+        <w:rPr>
+          <w:rFonts w:eastAsia="PMingLiU" w:cstheme="minorHAnsi"/>
+          <w:lang w:val="en-US" w:eastAsia="ar-SA"/>
+        </w:rPr>
+      </w:pPr>
+      <w:r>
+        <w:rPr>
+          <w:rFonts w:eastAsia="PMingLiU" w:cstheme="minorHAnsi"/>
+          <w:lang w:val="en-US" w:eastAsia="ar-SA"/>
+        </w:rPr>
+        <w:fldChar w:fldCharType="begin"/>
+      </w:r>
+      <w:r>
+        <w:rPr>
+          <w:rFonts w:eastAsia="PMingLiU" w:cstheme="minorHAnsi"/>
+          <w:lang w:val="en-US" w:eastAsia="ar-SA"/>
+        </w:rPr>
+        <w:instrText xml:space="preserve"> MERGEFIELD  $execSummary  \* MERGEFORMAT </w:instrText>
+      </w:r>
+      <w:r>
+        <w:rPr>
+          <w:rFonts w:eastAsia="PMingLiU" w:cstheme="minorHAnsi"/>
+          <w:lang w:val="en-US" w:eastAsia="ar-SA"/>
+        </w:rPr>
+        <w:fldChar w:fldCharType="separate"/>
+      </w:r>
+      <w:r>
+        <w:rPr>
+          <w:rFonts w:eastAsia="PMingLiU" w:cstheme="minorHAnsi"/>
+          <w:noProof/>
+          <w:lang w:val="en-US" w:eastAsia="ar-SA"/>
+        </w:rPr>
+        <w:t>«$execSummary»</w:t>
+      </w:r>
+      <w:r>
+        <w:rPr>
+          <w:rFonts w:eastAsia="PMingLiU" w:cstheme="minorHAnsi"/>
+          <w:lang w:val="en-US" w:eastAsia="ar-SA"/>
+        </w:rPr>
+        <w:fldChar w:fldCharType="end"/>
+      </w:r>
+      <w:r>
+        <w:rPr>
+          <w:rFonts w:eastAsia="PMingLiU" w:cstheme="minorHAnsi"/>
+          <w:lang w:val="en-US" w:eastAsia="ar-SA"/>
+        </w:rPr>
+        <w:br w:type="page"/>
+      </w:r>
+    </w:p>
+    <w:p>
+      <w:pPr>
+        <w:widowControl w:val="0"/>
+        <w:suppressAutoHyphens/>
+        <w:spacing w:after="0" w:line="240" w:lineRule="atLeast"/>
+        <w:rPr>
           <w:rFonts w:ascii="Tahoma" w:eastAsia="PMingLiU" w:hAnsi="Tahoma" w:cs="Times New Roman"/>
           <w:sz w:val="20"/>
           <w:szCs w:val="20"/>
@@ -1386,18 +1734,263 @@
     </w:p>
     <w:p>
       <w:pPr>
-        <w:jc w:val="both"/>
-        <w:rPr>
-          <w:rFonts w:cs="Tahoma"/>
-          <w:bCs/>
-        </w:rPr>
-      </w:pPr>
-      <w:r>
-        <w:rPr>
-          <w:rFonts w:cs="Tahoma"/>
-          <w:bCs/>
-        </w:rPr>
-        <w:t>The following table presents the identified security findings resulting from the assessment. Each finding includes a brief description, severity rating, and relevant details to support risk evaluation and remediation efforts. These findings are intended to provide actionable insights to improve the organization’s overall security posture.</w:t>
+        <w:pStyle w:val="ListParagraph"/>
+        <w:keepNext/>
+        <w:widowControl w:val="0"/>
+        <w:numPr>
+          <w:ilvl w:val="0"/>
+          <w:numId w:val="1"/>
+        </w:numPr>
+        <w:tabs>
+          <w:tab w:val="num" w:pos="432"/>
+        </w:tabs>
+        <w:suppressAutoHyphens/>
+        <w:spacing w:after="0" w:line="240" w:lineRule="atLeast"/>
+        <w:outlineLvl w:val="0"/>
+        <w:rPr>
+          <w:rFonts w:ascii="Tahoma" w:eastAsia="PMingLiU" w:hAnsi="Tahoma" w:cs="Times New Roman"/>
+          <w:sz w:val="28"/>
+          <w:szCs w:val="28"/>
+          <w:u w:val="single"/>
+          <w:lang w:val="en-US" w:eastAsia="ar-SA"/>
+        </w:rPr>
+      </w:pPr>
+      <w:bookmarkStart w:id="3" w:name="_Toc104553237"/>
+      <w:bookmarkStart w:id="4" w:name="_Toc199597153"/>
+      <w:r>
+        <w:rPr>
+          <w:rFonts w:ascii="Tahoma" w:eastAsia="PMingLiU" w:hAnsi="Tahoma" w:cs="Times New Roman"/>
+          <w:sz w:val="28"/>
+          <w:szCs w:val="28"/>
+          <w:u w:val="single"/>
+          <w:lang w:val="en-US" w:eastAsia="ar-SA"/>
+        </w:rPr>
+        <w:t>Findings Summary</w:t>
+      </w:r>
+      <w:bookmarkEnd w:id="4"/>
+    </w:p>
+    <w:p>
+      <w:pPr>
+        <w:keepNext/>
+        <w:widowControl w:val="0"/>
+        <w:suppressAutoHyphens/>
+        <w:spacing w:after="0" w:line="240" w:lineRule="atLeast"/>
+        <w:outlineLvl w:val="0"/>
+        <w:rPr>
+          <w:rFonts w:ascii="Tahoma" w:eastAsia="PMingLiU" w:hAnsi="Tahoma" w:cs="Times New Roman"/>
+          <w:sz w:val="28"/>
+          <w:szCs w:val="28"/>
+          <w:u w:val="single"/>
+          <w:lang w:val="en-US" w:eastAsia="ar-SA"/>
+        </w:rPr>
+      </w:pPr>
+    </w:p>
+    <w:p>
+      <w:pPr>
+        <w:spacing w:after="0" w:line="240" w:lineRule="auto"/>
+      </w:pPr>
+      <w:r>
+        <w:t xml:space="preserve">The </w:t>
+      </w:r>
+      <w:proofErr w:type="spellStart"/>
+      <w:r>
+        <w:t>following</w:t>
+      </w:r>
+      <w:proofErr w:type="spellEnd"/>
+      <w:r>
+        <w:t xml:space="preserve"> table </w:t>
+      </w:r>
+      <w:proofErr w:type="spellStart"/>
+      <w:r>
+        <w:t>presents</w:t>
+      </w:r>
+      <w:proofErr w:type="spellEnd"/>
+      <w:r>
+        <w:t xml:space="preserve"> the </w:t>
+      </w:r>
+      <w:proofErr w:type="spellStart"/>
+      <w:r>
+        <w:t>identified</w:t>
+      </w:r>
+      <w:proofErr w:type="spellEnd"/>
+      <w:r>
+        <w:t xml:space="preserve"> </w:t>
+      </w:r>
+      <w:proofErr w:type="spellStart"/>
+      <w:r>
+        <w:t>security</w:t>
+      </w:r>
+      <w:proofErr w:type="spellEnd"/>
+      <w:r>
+        <w:t xml:space="preserve"> </w:t>
+      </w:r>
+      <w:proofErr w:type="spellStart"/>
+      <w:r>
+        <w:t>findings</w:t>
+      </w:r>
+      <w:proofErr w:type="spellEnd"/>
+      <w:r>
+        <w:t xml:space="preserve"> </w:t>
+      </w:r>
+      <w:proofErr w:type="spellStart"/>
+      <w:r>
+        <w:t>resulting</w:t>
+      </w:r>
+      <w:proofErr w:type="spellEnd"/>
+      <w:r>
+        <w:t xml:space="preserve"> </w:t>
+      </w:r>
+      <w:proofErr w:type="spellStart"/>
+      <w:r>
+        <w:t>from</w:t>
+      </w:r>
+      <w:proofErr w:type="spellEnd"/>
+      <w:r>
+        <w:t xml:space="preserve"> the </w:t>
+      </w:r>
+      <w:proofErr w:type="spellStart"/>
+      <w:r>
+        <w:t>assessment</w:t>
+      </w:r>
+      <w:proofErr w:type="spellEnd"/>
+      <w:r>
+        <w:t xml:space="preserve">. </w:t>
+      </w:r>
+      <w:proofErr w:type="spellStart"/>
+      <w:r>
+        <w:t>Each</w:t>
+      </w:r>
+      <w:proofErr w:type="spellEnd"/>
+      <w:r>
+        <w:t xml:space="preserve"> </w:t>
+      </w:r>
+      <w:proofErr w:type="spellStart"/>
+      <w:r>
+        <w:t>finding</w:t>
+      </w:r>
+      <w:proofErr w:type="spellEnd"/>
+      <w:r>
+        <w:t xml:space="preserve"> </w:t>
+      </w:r>
+      <w:proofErr w:type="spellStart"/>
+      <w:r>
+        <w:t>includes</w:t>
+      </w:r>
+      <w:proofErr w:type="spellEnd"/>
+      <w:r>
+        <w:t xml:space="preserve"> a brief description, </w:t>
+      </w:r>
+      <w:proofErr w:type="spellStart"/>
+      <w:r>
+        <w:t>severity</w:t>
+      </w:r>
+      <w:proofErr w:type="spellEnd"/>
+      <w:r>
+        <w:t xml:space="preserve"> rating, and relevant </w:t>
+      </w:r>
+      <w:proofErr w:type="spellStart"/>
+      <w:r>
+        <w:t>details</w:t>
+      </w:r>
+      <w:proofErr w:type="spellEnd"/>
+      <w:r>
+        <w:t xml:space="preserve"> to support </w:t>
+      </w:r>
+      <w:proofErr w:type="spellStart"/>
+      <w:r>
+        <w:t>risk</w:t>
+      </w:r>
+      <w:proofErr w:type="spellEnd"/>
+      <w:r>
+        <w:t xml:space="preserve"> </w:t>
+      </w:r>
+      <w:proofErr w:type="spellStart"/>
+      <w:r>
+        <w:t>evaluation</w:t>
+      </w:r>
+      <w:proofErr w:type="spellEnd"/>
+      <w:r>
+        <w:t xml:space="preserve"> and </w:t>
+      </w:r>
+      <w:proofErr w:type="spellStart"/>
+      <w:r>
+        <w:t>remediation</w:t>
+      </w:r>
+      <w:proofErr w:type="spellEnd"/>
+      <w:r>
+        <w:t xml:space="preserve"> efforts. </w:t>
+      </w:r>
+      <w:proofErr w:type="spellStart"/>
+      <w:r>
+        <w:t>These</w:t>
+      </w:r>
+      <w:proofErr w:type="spellEnd"/>
+      <w:r>
+        <w:t xml:space="preserve"> </w:t>
+      </w:r>
+      <w:proofErr w:type="spellStart"/>
+      <w:r>
+        <w:t>findings</w:t>
+      </w:r>
+      <w:proofErr w:type="spellEnd"/>
+      <w:r>
+        <w:t xml:space="preserve"> are </w:t>
+      </w:r>
+      <w:proofErr w:type="spellStart"/>
+      <w:r>
+        <w:t>intended</w:t>
+      </w:r>
+      <w:proofErr w:type="spellEnd"/>
+      <w:r>
+        <w:t xml:space="preserve"> to </w:t>
+      </w:r>
+      <w:proofErr w:type="spellStart"/>
+      <w:r>
+        <w:t>provide</w:t>
+      </w:r>
+      <w:proofErr w:type="spellEnd"/>
+      <w:r>
+        <w:t xml:space="preserve"> </w:t>
+      </w:r>
+      <w:proofErr w:type="spellStart"/>
+      <w:r>
+        <w:t>actionable</w:t>
+      </w:r>
+      <w:proofErr w:type="spellEnd"/>
+      <w:r>
+        <w:t xml:space="preserve"> insights to </w:t>
+      </w:r>
+      <w:proofErr w:type="spellStart"/>
+      <w:r>
+        <w:t>improve</w:t>
+      </w:r>
+      <w:proofErr w:type="spellEnd"/>
+      <w:r>
+        <w:t xml:space="preserve"> the </w:t>
+      </w:r>
+      <w:proofErr w:type="spellStart"/>
+      <w:r>
+        <w:t>organization’s</w:t>
+      </w:r>
+      <w:proofErr w:type="spellEnd"/>
+      <w:r>
+        <w:t xml:space="preserve"> </w:t>
+      </w:r>
+      <w:proofErr w:type="spellStart"/>
+      <w:r>
+        <w:t>overall</w:t>
+      </w:r>
+      <w:proofErr w:type="spellEnd"/>
+      <w:r>
+        <w:t xml:space="preserve"> </w:t>
+      </w:r>
+      <w:proofErr w:type="spellStart"/>
+      <w:r>
+        <w:t>security</w:t>
+      </w:r>
+      <w:proofErr w:type="spellEnd"/>
+      <w:r>
+        <w:t xml:space="preserve"> posture.</w:t>
       </w:r>
     </w:p>
     <w:p>
@@ -1756,17 +2349,40 @@
     </w:tbl>
     <w:p>
       <w:pPr>
-        <w:spacing w:line="240" w:lineRule="auto"/>
+        <w:spacing w:after="0" w:line="240" w:lineRule="auto"/>
         <w:rPr>
           <w:rFonts w:cs="Tahoma"/>
         </w:rPr>
       </w:pPr>
-      <w:r>
+    </w:p>
+    <w:p>
+      <w:pPr>
+        <w:spacing w:after="0" w:line="240" w:lineRule="auto"/>
         <w:rPr>
           <w:rFonts w:cs="Tahoma"/>
         </w:rPr>
+      </w:pPr>
+    </w:p>
+    <w:p>
+      <w:pPr>
+        <w:rPr>
+          <w:rFonts w:cs="Tahoma"/>
+        </w:rPr>
+      </w:pPr>
+      <w:r>
+        <w:rPr>
+          <w:rFonts w:cs="Tahoma"/>
+        </w:rPr>
         <w:br w:type="page"/>
       </w:r>
+    </w:p>
+    <w:p>
+      <w:pPr>
+        <w:spacing w:after="0" w:line="240" w:lineRule="auto"/>
+        <w:rPr>
+          <w:rFonts w:cs="Tahoma"/>
+        </w:rPr>
+      </w:pPr>
     </w:p>
     <w:p>
       <w:pPr>
@@ -1781,7 +2397,7 @@
           <w:tab w:val="num" w:pos="432"/>
         </w:tabs>
         <w:suppressAutoHyphens/>
-        <w:spacing w:after="0" w:line="240" w:lineRule="atLeast"/>
+        <w:spacing w:after="0" w:line="240" w:lineRule="auto"/>
         <w:outlineLvl w:val="0"/>
         <w:rPr>
           <w:rFonts w:ascii="Tahoma" w:eastAsia="PMingLiU" w:hAnsi="Tahoma" w:cs="Times New Roman"/>
@@ -1791,7 +2407,7 @@
           <w:lang w:val="en-US" w:eastAsia="ar-SA"/>
         </w:rPr>
       </w:pPr>
-      <w:bookmarkStart w:id="3" w:name="_Toc104553237"/>
+      <w:bookmarkStart w:id="5" w:name="_Toc199597154"/>
       <w:r>
         <w:rPr>
           <w:rFonts w:ascii="Tahoma" w:eastAsia="PMingLiU" w:hAnsi="Tahoma" w:cs="Times New Roman"/>
@@ -1800,10 +2416,10 @@
           <w:u w:val="single"/>
           <w:lang w:val="en-US" w:eastAsia="ar-SA"/>
         </w:rPr>
-        <w:lastRenderedPageBreak/>
         <w:t>Security Findings</w:t>
       </w:r>
       <w:bookmarkEnd w:id="3"/>
+      <w:bookmarkEnd w:id="5"/>
     </w:p>
     <w:p>
       <w:pPr>
@@ -1872,6 +2488,7 @@
         </w:rPr>
         <w:fldChar w:fldCharType="separate"/>
       </w:r>
+      <w:bookmarkStart w:id="6" w:name="_Toc199597155"/>
       <w:r>
         <w:rPr>
           <w:rFonts w:ascii="Tahoma" w:eastAsia="PMingLiU" w:hAnsi="Tahoma" w:cs="Times New Roman"/>
@@ -1883,6 +2500,7 @@
         </w:rPr>
         <w:t>«$f.issueName»</w:t>
       </w:r>
+      <w:bookmarkEnd w:id="6"/>
       <w:r>
         <w:rPr>
           <w:rFonts w:ascii="Tahoma" w:eastAsia="PMingLiU" w:hAnsi="Tahoma" w:cs="Times New Roman"/>
@@ -2290,7 +2908,7 @@
         <w:noProof/>
       </w:rPr>
       <w:pict w14:anchorId="1172EE07">
-        <v:roundrect id="_x0000_s2053" style="position:absolute;margin-left:.2pt;margin-top:20.1pt;width:451.7pt;height:3.55pt;z-index:251659264;visibility:visible;mso-wrap-style:square;mso-height-percent:0;mso-wrap-distance-left:9pt;mso-wrap-distance-top:0;mso-wrap-distance-right:9pt;mso-wrap-distance-bottom:0;mso-position-horizontal-relative:text;mso-position-vertical-relative:text;mso-height-percent:0;mso-width-relative:page;mso-height-relative:page;v-text-anchor:top" arcsize="10923f" fillcolor="#c00000" stroked="f">
+        <v:roundrect id="_x0000_s1029" style="position:absolute;margin-left:.2pt;margin-top:20.1pt;width:451.7pt;height:3.55pt;z-index:251659264;visibility:visible;mso-wrap-style:square;mso-height-percent:0;mso-wrap-distance-left:9pt;mso-wrap-distance-top:0;mso-wrap-distance-right:9pt;mso-wrap-distance-bottom:0;mso-position-horizontal-relative:text;mso-position-vertical-relative:text;mso-height-percent:0;mso-width-relative:page;mso-height-relative:page;v-text-anchor:top" arcsize="10923f" fillcolor="#c00000" stroked="f">
           <v:shadow color="#4e6128 [1606]" offset="1pt"/>
         </v:roundrect>
       </w:pict>
@@ -2340,7 +2958,7 @@
         <w:noProof/>
       </w:rPr>
       <w:pict w14:anchorId="1172EE07">
-        <v:roundrect id="AutoShape 6" o:spid="_x0000_s2049" style="position:absolute;margin-left:-2pt;margin-top:.4pt;width:453.9pt;height:3.55pt;z-index:251658240;visibility:visible;mso-wrap-style:square;mso-height-percent:0;mso-wrap-distance-left:9pt;mso-wrap-distance-top:0;mso-wrap-distance-right:9pt;mso-wrap-distance-bottom:0;mso-position-horizontal-relative:text;mso-position-vertical-relative:text;mso-height-percent:0;mso-width-relative:page;mso-height-relative:page;v-text-anchor:top" arcsize="10923f" fillcolor="#c00000" stroked="f">
+        <v:roundrect id="AutoShape 6" o:spid="_x0000_s1025" style="position:absolute;margin-left:-2pt;margin-top:.4pt;width:453.9pt;height:3.55pt;z-index:251658240;visibility:visible;mso-wrap-style:square;mso-height-percent:0;mso-wrap-distance-left:9pt;mso-wrap-distance-top:0;mso-wrap-distance-right:9pt;mso-wrap-distance-bottom:0;mso-position-horizontal-relative:text;mso-position-vertical-relative:text;mso-height-percent:0;mso-width-relative:page;mso-height-relative:page;v-text-anchor:top" arcsize="10923f" fillcolor="#c00000" stroked="f">
           <v:shadow color="#4e6128 [1606]" offset="1pt"/>
         </v:roundrect>
       </w:pict>

</xml_diff>